<commit_message>
Add a extra documments
</commit_message>
<xml_diff>
--- a/documentacao/part.1-contextualizacao.docx
+++ b/documentacao/part.1-contextualizacao.docx
@@ -4,6 +4,80 @@
   <w:body>
     <w:p>
       <w:pPr>
+        <w:rPr>
+          <w:rFonts w:ascii="Times New Roman" w:hAnsi="Times New Roman" w:cs="Times New Roman"/>
+          <w:sz w:val="20"/>
+          <w:szCs w:val="20"/>
+        </w:rPr>
+      </w:pPr>
+      <w:r>
+        <w:rPr>
+          <w:rFonts w:ascii="Times New Roman" w:hAnsi="Times New Roman" w:cs="Times New Roman"/>
+          <w:sz w:val="20"/>
+          <w:szCs w:val="20"/>
+        </w:rPr>
+        <w:t>5º. semestre</w:t>
+      </w:r>
+      <w:r>
+        <w:rPr>
+          <w:rFonts w:ascii="Times New Roman" w:hAnsi="Times New Roman" w:cs="Times New Roman"/>
+          <w:sz w:val="20"/>
+          <w:szCs w:val="20"/>
+        </w:rPr>
+        <w:t xml:space="preserve"> – 17/08/2022</w:t>
+      </w:r>
+      <w:r>
+        <w:rPr>
+          <w:rFonts w:ascii="Times New Roman" w:hAnsi="Times New Roman" w:cs="Times New Roman"/>
+          <w:sz w:val="20"/>
+          <w:szCs w:val="20"/>
+        </w:rPr>
+        <w:t xml:space="preserve"> | </w:t>
+      </w:r>
+      <w:r>
+        <w:rPr>
+          <w:rFonts w:ascii="Times New Roman" w:hAnsi="Times New Roman" w:cs="Times New Roman"/>
+          <w:sz w:val="20"/>
+          <w:szCs w:val="20"/>
+        </w:rPr>
+        <w:t>Gabriel Henrique</w:t>
+      </w:r>
+      <w:r>
+        <w:rPr>
+          <w:rFonts w:ascii="Times New Roman" w:hAnsi="Times New Roman" w:cs="Times New Roman"/>
+          <w:sz w:val="20"/>
+          <w:szCs w:val="20"/>
+        </w:rPr>
+        <w:t xml:space="preserve"> | </w:t>
+      </w:r>
+      <w:r>
+        <w:rPr>
+          <w:rFonts w:ascii="Times New Roman" w:hAnsi="Times New Roman" w:cs="Times New Roman"/>
+          <w:sz w:val="20"/>
+          <w:szCs w:val="20"/>
+        </w:rPr>
+        <w:t>Diogo</w:t>
+      </w:r>
+      <w:r>
+        <w:rPr>
+          <w:rFonts w:ascii="Times New Roman" w:hAnsi="Times New Roman" w:cs="Times New Roman"/>
+          <w:sz w:val="20"/>
+          <w:szCs w:val="20"/>
+        </w:rPr>
+        <w:t xml:space="preserve"> Espindola da Silva</w:t>
+      </w:r>
+    </w:p>
+    <w:p>
+      <w:pPr>
+        <w:rPr>
+          <w:rFonts w:ascii="Times New Roman" w:hAnsi="Times New Roman" w:cs="Times New Roman"/>
+          <w:sz w:val="20"/>
+          <w:szCs w:val="20"/>
+        </w:rPr>
+      </w:pPr>
+    </w:p>
+    <w:p>
+      <w:pPr>
         <w:jc w:val="center"/>
         <w:rPr>
           <w:rFonts w:ascii="Times New Roman" w:hAnsi="Times New Roman" w:cs="Times New Roman"/>
@@ -32,81 +106,716 @@
     <w:p>
       <w:pPr>
         <w:ind w:firstLine="708"/>
-        <w:rPr>
-          <w:rFonts w:ascii="Times New Roman" w:hAnsi="Times New Roman" w:cs="Times New Roman"/>
-          <w:sz w:val="24"/>
-        </w:rPr>
-      </w:pPr>
+        <w:jc w:val="both"/>
+        <w:rPr>
+          <w:rFonts w:ascii="Times New Roman" w:hAnsi="Times New Roman" w:cs="Times New Roman"/>
+          <w:sz w:val="24"/>
+          <w:szCs w:val="24"/>
+        </w:rPr>
+      </w:pPr>
+      <w:r>
+        <w:rPr>
+          <w:rFonts w:ascii="Times New Roman" w:hAnsi="Times New Roman" w:cs="Times New Roman"/>
+          <w:sz w:val="24"/>
+          <w:szCs w:val="24"/>
+        </w:rPr>
+        <w:t>A economia de forma geral é um assunto que deve ser levado em extrema consideração, entretanto a finança pessoal é de suma importância para a sobrevivência das pessoas diante dos problemas enfrentados no dia-a-dia, isto sem contar a pandemia global causada pelo vírus SARS-CoV-2 e suas variantes que fora nomeada por Covid-19</w:t>
+      </w:r>
+      <w:r>
+        <w:rPr>
+          <w:rFonts w:ascii="Times New Roman" w:hAnsi="Times New Roman" w:cs="Times New Roman"/>
+          <w:sz w:val="24"/>
+          <w:szCs w:val="24"/>
+        </w:rPr>
+        <w:t>.</w:t>
+      </w:r>
+    </w:p>
+    <w:p>
+      <w:pPr>
+        <w:ind w:firstLine="708"/>
+        <w:jc w:val="both"/>
+        <w:rPr>
+          <w:rFonts w:ascii="Times New Roman" w:hAnsi="Times New Roman" w:cs="Times New Roman"/>
+          <w:sz w:val="24"/>
+          <w:szCs w:val="24"/>
+        </w:rPr>
+      </w:pPr>
+      <w:r>
+        <w:rPr>
+          <w:rFonts w:ascii="Times New Roman" w:hAnsi="Times New Roman" w:cs="Times New Roman"/>
+          <w:sz w:val="24"/>
+          <w:szCs w:val="24"/>
+        </w:rPr>
+        <w:t xml:space="preserve">Segundo </w:t>
+      </w:r>
+      <w:r>
+        <w:rPr>
+          <w:rFonts w:ascii="Times New Roman" w:hAnsi="Times New Roman" w:cs="Times New Roman"/>
+          <w:sz w:val="24"/>
+          <w:szCs w:val="24"/>
+        </w:rPr>
+        <w:t>Juliana, Bárbara e Thais (2020), pudemos acompanhar uma crise de forma mundial, onde a divulgação do PIB real de 2019 mostrou ser menor do que o esperado, onde apresentou um crescimento de 1.1% ao ano, que ia contra a previsão do</w:t>
+      </w:r>
+      <w:r>
+        <w:rPr>
+          <w:rFonts w:ascii="Times New Roman" w:hAnsi="Times New Roman" w:cs="Times New Roman"/>
+          <w:i/>
+          <w:sz w:val="24"/>
+          <w:szCs w:val="24"/>
+        </w:rPr>
+        <w:t xml:space="preserve"> Focus</w:t>
+      </w:r>
+      <w:r>
+        <w:rPr>
+          <w:rFonts w:ascii="Times New Roman" w:hAnsi="Times New Roman" w:cs="Times New Roman"/>
+          <w:sz w:val="24"/>
+          <w:szCs w:val="24"/>
+        </w:rPr>
+        <w:t xml:space="preserve"> que era de 2.5% só no início de 2019. Tendo estas informações como parâmetro, podemos ter uma breve noção de como as finanças pessoais pode ser importante</w:t>
+      </w:r>
+      <w:r>
+        <w:rPr>
+          <w:rFonts w:ascii="Times New Roman" w:hAnsi="Times New Roman" w:cs="Times New Roman"/>
+          <w:sz w:val="24"/>
+          <w:szCs w:val="24"/>
+        </w:rPr>
+        <w:t>, pois uma vez que a economia sofre alterações de forma negativa, devemos nos ajustar ao novo panorama e buscar gerir da melhor forma as finanças pessoais.</w:t>
+      </w:r>
+    </w:p>
+    <w:p>
+      <w:pPr>
+        <w:ind w:firstLine="708"/>
+        <w:jc w:val="both"/>
+        <w:rPr>
+          <w:rFonts w:ascii="Times New Roman" w:hAnsi="Times New Roman" w:cs="Times New Roman"/>
+          <w:sz w:val="24"/>
+          <w:szCs w:val="24"/>
+        </w:rPr>
+      </w:pPr>
+      <w:r>
+        <w:rPr>
+          <w:rFonts w:ascii="Times New Roman" w:hAnsi="Times New Roman" w:cs="Times New Roman"/>
+          <w:sz w:val="24"/>
+          <w:szCs w:val="24"/>
+        </w:rPr>
+        <w:t xml:space="preserve">Na realidade brasileira, é evidente a má gerencia do aspecto financeiro tanto no âmbito privado quanto na administração pública. </w:t>
+      </w:r>
+      <w:r>
+        <w:rPr>
+          <w:rFonts w:ascii="Times New Roman" w:hAnsi="Times New Roman" w:cs="Times New Roman"/>
+          <w:sz w:val="24"/>
+          <w:szCs w:val="24"/>
+        </w:rPr>
+        <w:t xml:space="preserve">Segundo Carlos Thadeu, Chefe da Divisão </w:t>
+      </w:r>
+      <w:r>
+        <w:rPr>
+          <w:rFonts w:ascii="Times New Roman" w:hAnsi="Times New Roman" w:cs="Times New Roman"/>
+          <w:sz w:val="24"/>
+          <w:szCs w:val="24"/>
+        </w:rPr>
+        <w:t>Econômica da</w:t>
+      </w:r>
+      <w:r>
+        <w:rPr>
+          <w:rFonts w:ascii="Times New Roman" w:hAnsi="Times New Roman" w:cs="Times New Roman"/>
+          <w:sz w:val="24"/>
+          <w:szCs w:val="24"/>
+        </w:rPr>
+        <w:t xml:space="preserve"> Confederação Nacional do Comércio de Bens e Turismo (CNC), o </w:t>
+      </w:r>
+      <w:r>
+        <w:rPr>
+          <w:rFonts w:ascii="Times New Roman" w:hAnsi="Times New Roman" w:cs="Times New Roman"/>
+          <w:sz w:val="24"/>
+          <w:szCs w:val="24"/>
+        </w:rPr>
+        <w:t>percentual de</w:t>
+      </w:r>
+      <w:r>
+        <w:rPr>
+          <w:rFonts w:ascii="Times New Roman" w:hAnsi="Times New Roman" w:cs="Times New Roman"/>
+          <w:sz w:val="24"/>
+          <w:szCs w:val="24"/>
+        </w:rPr>
+        <w:t xml:space="preserve"> famílias que </w:t>
+      </w:r>
+      <w:r>
+        <w:rPr>
+          <w:rFonts w:ascii="Times New Roman" w:hAnsi="Times New Roman" w:cs="Times New Roman"/>
+          <w:sz w:val="24"/>
+          <w:szCs w:val="24"/>
+        </w:rPr>
+        <w:t>demonstraram ter</w:t>
+      </w:r>
+      <w:r>
+        <w:rPr>
+          <w:rFonts w:ascii="Times New Roman" w:hAnsi="Times New Roman" w:cs="Times New Roman"/>
+          <w:sz w:val="24"/>
+          <w:szCs w:val="24"/>
+        </w:rPr>
+        <w:t xml:space="preserve"> dívidas a vencer em setembro de 2021 alcançou74</w:t>
+      </w:r>
+      <w:r>
+        <w:rPr>
+          <w:rFonts w:ascii="Times New Roman" w:hAnsi="Times New Roman" w:cs="Times New Roman"/>
+          <w:sz w:val="24"/>
+          <w:szCs w:val="24"/>
+        </w:rPr>
+        <w:t>, já</w:t>
+      </w:r>
+      <w:r>
+        <w:rPr>
+          <w:rFonts w:ascii="Times New Roman" w:hAnsi="Times New Roman" w:cs="Times New Roman"/>
+          <w:sz w:val="24"/>
+          <w:szCs w:val="24"/>
+        </w:rPr>
+        <w:t xml:space="preserve"> a inflação, medida pelo INPC/IPCA, ultrapassa os 10% nos últimos 12 meses (GOMES, 2021).</w:t>
+      </w:r>
+    </w:p>
+    <w:p>
+      <w:pPr>
+        <w:ind w:firstLine="708"/>
+        <w:jc w:val="both"/>
+        <w:rPr>
+          <w:rFonts w:ascii="Times New Roman" w:hAnsi="Times New Roman" w:cs="Times New Roman"/>
+          <w:sz w:val="24"/>
+          <w:szCs w:val="24"/>
+        </w:rPr>
+      </w:pPr>
+      <w:r>
+        <w:rPr>
+          <w:rFonts w:ascii="Times New Roman" w:hAnsi="Times New Roman" w:cs="Times New Roman"/>
+          <w:sz w:val="24"/>
+          <w:szCs w:val="24"/>
+        </w:rPr>
+        <w:t xml:space="preserve">Pouca atenção tem sido dada a transmissão </w:t>
+      </w:r>
+      <w:r>
+        <w:rPr>
+          <w:rFonts w:ascii="Times New Roman" w:hAnsi="Times New Roman" w:cs="Times New Roman"/>
+          <w:sz w:val="24"/>
+          <w:szCs w:val="24"/>
+        </w:rPr>
+        <w:t>de</w:t>
+      </w:r>
+      <w:r>
+        <w:rPr>
+          <w:rFonts w:ascii="Times New Roman" w:hAnsi="Times New Roman" w:cs="Times New Roman"/>
+          <w:sz w:val="24"/>
+          <w:szCs w:val="24"/>
+        </w:rPr>
+        <w:t xml:space="preserve"> conhecimentos necessários para que o cidadão aja no contexto social em que se vê inserido</w:t>
+      </w:r>
+      <w:r>
+        <w:rPr>
+          <w:rFonts w:ascii="Times New Roman" w:hAnsi="Times New Roman" w:cs="Times New Roman"/>
+          <w:sz w:val="24"/>
+          <w:szCs w:val="24"/>
+        </w:rPr>
+        <w:t xml:space="preserve">. As crianças brasileiras que têm a oportunidade de ir à escola, estudam História, Geografia, Português, </w:t>
+      </w:r>
+      <w:r>
+        <w:rPr>
+          <w:rFonts w:ascii="Times New Roman" w:hAnsi="Times New Roman" w:cs="Times New Roman"/>
+          <w:sz w:val="24"/>
+          <w:szCs w:val="24"/>
+        </w:rPr>
+        <w:t>Matemática e Química,</w:t>
+      </w:r>
+      <w:r>
+        <w:rPr>
+          <w:rFonts w:ascii="Times New Roman" w:hAnsi="Times New Roman" w:cs="Times New Roman"/>
+          <w:sz w:val="24"/>
+          <w:szCs w:val="24"/>
+        </w:rPr>
+        <w:t xml:space="preserve"> </w:t>
+      </w:r>
+      <w:r>
+        <w:rPr>
+          <w:rFonts w:ascii="Times New Roman" w:hAnsi="Times New Roman" w:cs="Times New Roman"/>
+          <w:sz w:val="24"/>
+          <w:szCs w:val="24"/>
+        </w:rPr>
+        <w:t>e</w:t>
+      </w:r>
+      <w:r>
+        <w:rPr>
+          <w:rFonts w:ascii="Times New Roman" w:hAnsi="Times New Roman" w:cs="Times New Roman"/>
+          <w:sz w:val="24"/>
+          <w:szCs w:val="24"/>
+        </w:rPr>
+        <w:t xml:space="preserve">ntretanto não tomam conhecimento </w:t>
+      </w:r>
+      <w:r>
+        <w:rPr>
+          <w:rFonts w:ascii="Times New Roman" w:hAnsi="Times New Roman" w:cs="Times New Roman"/>
+          <w:sz w:val="24"/>
+          <w:szCs w:val="24"/>
+        </w:rPr>
+        <w:t xml:space="preserve">de </w:t>
+      </w:r>
+      <w:r>
+        <w:rPr>
+          <w:rFonts w:ascii="Times New Roman" w:hAnsi="Times New Roman" w:cs="Times New Roman"/>
+          <w:sz w:val="24"/>
+          <w:szCs w:val="24"/>
+        </w:rPr>
+        <w:t>saber o que</w:t>
+      </w:r>
+      <w:r>
+        <w:rPr>
+          <w:rFonts w:ascii="Times New Roman" w:hAnsi="Times New Roman" w:cs="Times New Roman"/>
+          <w:sz w:val="24"/>
+          <w:szCs w:val="24"/>
+        </w:rPr>
+        <w:t xml:space="preserve"> </w:t>
+      </w:r>
+      <w:r>
+        <w:rPr>
+          <w:rFonts w:ascii="Times New Roman" w:hAnsi="Times New Roman" w:cs="Times New Roman"/>
+          <w:sz w:val="24"/>
+          <w:szCs w:val="24"/>
+        </w:rPr>
+        <w:t>fazer com</w:t>
+      </w:r>
+      <w:r>
+        <w:rPr>
+          <w:rFonts w:ascii="Times New Roman" w:hAnsi="Times New Roman" w:cs="Times New Roman"/>
+          <w:sz w:val="24"/>
+          <w:szCs w:val="24"/>
+        </w:rPr>
+        <w:t xml:space="preserve"> </w:t>
+      </w:r>
+      <w:r>
+        <w:rPr>
+          <w:rFonts w:ascii="Times New Roman" w:hAnsi="Times New Roman" w:cs="Times New Roman"/>
+          <w:sz w:val="24"/>
+          <w:szCs w:val="24"/>
+        </w:rPr>
+        <w:t>o dinheiro que irão conquistar</w:t>
+      </w:r>
+      <w:r>
+        <w:rPr>
+          <w:rFonts w:ascii="Times New Roman" w:hAnsi="Times New Roman" w:cs="Times New Roman"/>
+          <w:sz w:val="24"/>
+          <w:szCs w:val="24"/>
+        </w:rPr>
+        <w:t xml:space="preserve"> </w:t>
+      </w:r>
+      <w:r>
+        <w:rPr>
+          <w:rFonts w:ascii="Times New Roman" w:hAnsi="Times New Roman" w:cs="Times New Roman"/>
+          <w:sz w:val="24"/>
+          <w:szCs w:val="24"/>
+        </w:rPr>
+        <w:t xml:space="preserve">ou qual a maneira correta para administrar o patrimônio </w:t>
+      </w:r>
+      <w:r>
+        <w:rPr>
+          <w:rFonts w:ascii="Times New Roman" w:hAnsi="Times New Roman" w:cs="Times New Roman"/>
+          <w:sz w:val="24"/>
+          <w:szCs w:val="24"/>
+        </w:rPr>
+        <w:t>que há de ser construído. Muitas dessas crianças têm grandes oportunidades, mas muitos vão acabar se tornando uma população majoritariamente endividada.</w:t>
+      </w:r>
+    </w:p>
+    <w:p>
+      <w:pPr>
+        <w:ind w:firstLine="708"/>
+        <w:rPr>
+          <w:rFonts w:ascii="Times New Roman" w:hAnsi="Times New Roman" w:cs="Times New Roman"/>
+          <w:sz w:val="24"/>
+        </w:rPr>
+      </w:pPr>
+    </w:p>
+    <w:p>
+      <w:pPr>
+        <w:ind w:firstLine="708"/>
+        <w:rPr>
+          <w:rFonts w:ascii="Times New Roman" w:hAnsi="Times New Roman" w:cs="Times New Roman"/>
+          <w:b/>
+          <w:sz w:val="24"/>
+        </w:rPr>
+      </w:pPr>
+      <w:r>
+        <w:rPr>
+          <w:rFonts w:ascii="Times New Roman" w:hAnsi="Times New Roman" w:cs="Times New Roman"/>
+          <w:b/>
+          <w:sz w:val="24"/>
+        </w:rPr>
+        <w:t>Tecnologias usadas</w:t>
+      </w:r>
+    </w:p>
+    <w:p>
+      <w:pPr>
+        <w:ind w:firstLine="708"/>
+        <w:rPr>
+          <w:rFonts w:ascii="Times New Roman" w:hAnsi="Times New Roman" w:cs="Times New Roman"/>
+          <w:b/>
+          <w:sz w:val="24"/>
+        </w:rPr>
+      </w:pPr>
+    </w:p>
+    <w:p>
+      <w:pPr>
+        <w:ind w:firstLine="708"/>
+        <w:rPr>
+          <w:rFonts w:ascii="Times New Roman" w:hAnsi="Times New Roman" w:cs="Times New Roman"/>
+          <w:b/>
+          <w:sz w:val="24"/>
+        </w:rPr>
+      </w:pPr>
+      <w:r>
+        <w:rPr>
+          <w:rFonts w:ascii="Times New Roman" w:hAnsi="Times New Roman" w:cs="Times New Roman"/>
+          <w:b/>
+          <w:sz w:val="24"/>
+        </w:rPr>
+        <w:t>--FALAR SOBRE JS</w:t>
+      </w:r>
+    </w:p>
+    <w:p>
+      <w:pPr>
+        <w:ind w:firstLine="708"/>
+        <w:rPr>
+          <w:rFonts w:ascii="Times New Roman" w:hAnsi="Times New Roman" w:cs="Times New Roman"/>
+          <w:b/>
+          <w:sz w:val="24"/>
+        </w:rPr>
+      </w:pPr>
+    </w:p>
+    <w:p>
+      <w:pPr>
+        <w:ind w:firstLine="708"/>
+        <w:rPr>
+          <w:rFonts w:ascii="Times New Roman" w:hAnsi="Times New Roman" w:cs="Times New Roman"/>
+          <w:b/>
+          <w:sz w:val="24"/>
+        </w:rPr>
+      </w:pPr>
+      <w:r>
+        <w:rPr>
+          <w:rFonts w:ascii="Times New Roman" w:hAnsi="Times New Roman" w:cs="Times New Roman"/>
+          <w:b/>
+          <w:sz w:val="24"/>
+        </w:rPr>
+        <w:t>O</w:t>
+      </w:r>
+      <w:r>
+        <w:rPr>
+          <w:rFonts w:ascii="Times New Roman" w:hAnsi="Times New Roman" w:cs="Times New Roman"/>
+          <w:b/>
+          <w:sz w:val="24"/>
+        </w:rPr>
+        <w:t xml:space="preserve"> </w:t>
+      </w:r>
       <w:bookmarkStart w:id="0" w:name="_GoBack"/>
       <w:bookmarkEnd w:id="0"/>
       <w:r>
         <w:rPr>
           <w:rFonts w:ascii="Times New Roman" w:hAnsi="Times New Roman" w:cs="Times New Roman"/>
-          <w:sz w:val="24"/>
-        </w:rPr>
-        <w:t>A economia de forma geral é um assunto que deve ser levado em extrema consideração, entretanto a finança pessoal é de suma importância para a sobrevivência das pessoas diante dos problemas enfrentados no dia-a-dia, isto sem contar a pandemia global causada pelo vírus SARS-CoV-2 e suas variantes que fora nomeada por Covid-19</w:t>
-      </w:r>
-      <w:r>
-        <w:rPr>
-          <w:rFonts w:ascii="Times New Roman" w:hAnsi="Times New Roman" w:cs="Times New Roman"/>
-          <w:sz w:val="24"/>
-        </w:rPr>
-        <w:t>.</w:t>
-      </w:r>
-    </w:p>
-    <w:p>
-      <w:pPr>
-        <w:ind w:firstLine="708"/>
-        <w:rPr>
-          <w:rFonts w:ascii="Times New Roman" w:hAnsi="Times New Roman" w:cs="Times New Roman"/>
-          <w:sz w:val="24"/>
-        </w:rPr>
-      </w:pPr>
-      <w:r>
-        <w:rPr>
-          <w:rFonts w:ascii="Times New Roman" w:hAnsi="Times New Roman" w:cs="Times New Roman"/>
-          <w:sz w:val="24"/>
-        </w:rPr>
-        <w:t xml:space="preserve">Segundo </w:t>
-      </w:r>
-      <w:r>
-        <w:rPr>
-          <w:rFonts w:ascii="Times New Roman" w:hAnsi="Times New Roman" w:cs="Times New Roman"/>
-          <w:sz w:val="24"/>
-        </w:rPr>
-        <w:t>Juliana, Bárbara e Thais (2020), pudemos acompanhar uma crise de forma mundial, onde a divulgação do PIB real de 2019 mostrou ser menor do que o esperado, onde apresentou um crescimento de 1.1% ao ano, que ia contra a previsão do</w:t>
-      </w:r>
-      <w:r>
-        <w:rPr>
-          <w:rFonts w:ascii="Times New Roman" w:hAnsi="Times New Roman" w:cs="Times New Roman"/>
-          <w:i/>
-          <w:sz w:val="24"/>
-        </w:rPr>
-        <w:t xml:space="preserve"> Focus</w:t>
-      </w:r>
-      <w:r>
-        <w:rPr>
-          <w:rFonts w:ascii="Times New Roman" w:hAnsi="Times New Roman" w:cs="Times New Roman"/>
-          <w:sz w:val="24"/>
-        </w:rPr>
-        <w:t xml:space="preserve"> que era de 2.5% só no início de 2019. Tendo estas informações como parâmetro, podemos ter uma breve noção de como as finanças pessoais pode ser importante</w:t>
-      </w:r>
-      <w:r>
-        <w:rPr>
-          <w:rFonts w:ascii="Times New Roman" w:hAnsi="Times New Roman" w:cs="Times New Roman"/>
-          <w:sz w:val="24"/>
-        </w:rPr>
-        <w:t>, pois uma vez que a economia sofre alterações de forma negativa, devemos nos ajustar ao novo panorama e buscar gerir da melhor forma as finanças pessoais.</w:t>
-      </w:r>
-    </w:p>
-    <w:p>
-      <w:pPr>
-        <w:ind w:firstLine="708"/>
-        <w:rPr>
-          <w:rFonts w:ascii="Times New Roman" w:hAnsi="Times New Roman" w:cs="Times New Roman"/>
-          <w:sz w:val="24"/>
-        </w:rPr>
-      </w:pPr>
+          <w:b/>
+          <w:sz w:val="24"/>
+        </w:rPr>
+        <w:t>que é o Node JS.</w:t>
+      </w:r>
+    </w:p>
+    <w:p>
+      <w:pPr>
+        <w:ind w:firstLine="708"/>
+        <w:rPr>
+          <w:rFonts w:ascii="Times New Roman" w:hAnsi="Times New Roman" w:cs="Times New Roman"/>
+          <w:sz w:val="24"/>
+        </w:rPr>
+      </w:pPr>
+      <w:r>
+        <w:rPr>
+          <w:rFonts w:ascii="Times New Roman" w:hAnsi="Times New Roman" w:cs="Times New Roman"/>
+          <w:sz w:val="24"/>
+        </w:rPr>
+        <w:t xml:space="preserve">De maneira simples </w:t>
+      </w:r>
+      <w:r>
+        <w:rPr>
+          <w:rFonts w:ascii="Times New Roman" w:hAnsi="Times New Roman" w:cs="Times New Roman"/>
+          <w:sz w:val="24"/>
+          <w:szCs w:val="24"/>
+        </w:rPr>
+        <w:t xml:space="preserve">Node.js é mais como um ambiente onde você pode </w:t>
+      </w:r>
+      <w:r>
+        <w:rPr>
+          <w:rFonts w:ascii="Times New Roman" w:hAnsi="Times New Roman" w:cs="Times New Roman"/>
+          <w:sz w:val="24"/>
+          <w:szCs w:val="24"/>
+        </w:rPr>
+        <w:t xml:space="preserve">utilizar </w:t>
+      </w:r>
+      <w:r>
+        <w:rPr>
+          <w:rFonts w:ascii="Times New Roman" w:hAnsi="Times New Roman" w:cs="Times New Roman"/>
+          <w:sz w:val="24"/>
+          <w:szCs w:val="24"/>
+        </w:rPr>
+        <w:t>o</w:t>
+      </w:r>
+      <w:r>
+        <w:rPr>
+          <w:rFonts w:ascii="Times New Roman" w:hAnsi="Times New Roman" w:cs="Times New Roman"/>
+          <w:sz w:val="24"/>
+          <w:szCs w:val="24"/>
+        </w:rPr>
+        <w:t xml:space="preserve"> </w:t>
+      </w:r>
+      <w:r>
+        <w:rPr>
+          <w:rFonts w:ascii="Times New Roman" w:hAnsi="Times New Roman" w:cs="Times New Roman"/>
+          <w:sz w:val="24"/>
+          <w:szCs w:val="24"/>
+        </w:rPr>
+        <w:t>Java Script</w:t>
+      </w:r>
+      <w:r>
+        <w:rPr>
+          <w:rFonts w:ascii="Times New Roman" w:hAnsi="Times New Roman" w:cs="Times New Roman"/>
+          <w:sz w:val="24"/>
+          <w:szCs w:val="24"/>
+        </w:rPr>
+        <w:t xml:space="preserve"> para atuar como uma ferramenta de script do lado do servidor.</w:t>
+      </w:r>
+    </w:p>
+    <w:p>
+      <w:pPr>
+        <w:ind w:firstLine="708"/>
+        <w:rPr>
+          <w:rFonts w:ascii="Times New Roman" w:hAnsi="Times New Roman" w:cs="Times New Roman"/>
+          <w:sz w:val="24"/>
+          <w:szCs w:val="24"/>
+        </w:rPr>
+      </w:pPr>
+      <w:r>
+        <w:rPr>
+          <w:rFonts w:ascii="Times New Roman" w:hAnsi="Times New Roman" w:cs="Times New Roman"/>
+          <w:sz w:val="24"/>
+        </w:rPr>
+        <w:t xml:space="preserve">Segundo a </w:t>
+      </w:r>
+      <w:r>
+        <w:rPr>
+          <w:rFonts w:ascii="Times New Roman" w:hAnsi="Times New Roman" w:cs="Times New Roman"/>
+          <w:sz w:val="24"/>
+        </w:rPr>
+        <w:t>w3tech node</w:t>
+      </w:r>
+      <w:r>
+        <w:rPr>
+          <w:rFonts w:ascii="Times New Roman" w:hAnsi="Times New Roman" w:cs="Times New Roman"/>
+          <w:sz w:val="24"/>
+        </w:rPr>
+        <w:t xml:space="preserve"> JS é usado por pelo menos 30 milhões de websites no mundo todo, o que prova sua eficiência naquilo que ele propõe. Outro dado que mostra </w:t>
+      </w:r>
+      <w:r>
+        <w:rPr>
+          <w:rFonts w:ascii="Times New Roman" w:hAnsi="Times New Roman" w:cs="Times New Roman"/>
+          <w:sz w:val="24"/>
+        </w:rPr>
+        <w:lastRenderedPageBreak/>
+        <w:t xml:space="preserve">a eficiência do Node são as grandes empresas que usam dos seus recursos, alguns exemplos são: Amazon, Netflix, Reddit, LinkedIn. </w:t>
+      </w:r>
+      <w:r>
+        <w:rPr>
+          <w:rFonts w:ascii="Times New Roman" w:hAnsi="Times New Roman" w:cs="Times New Roman"/>
+          <w:sz w:val="24"/>
+          <w:szCs w:val="24"/>
+        </w:rPr>
+        <w:t>De acordo com </w:t>
+      </w:r>
+      <w:r>
+        <w:rPr>
+          <w:rFonts w:ascii="Times New Roman" w:hAnsi="Times New Roman" w:cs="Times New Roman"/>
+          <w:sz w:val="24"/>
+          <w:szCs w:val="24"/>
+          <w:bdr w:val="none" w:sz="0" w:space="0" w:color="auto" w:frame="1"/>
+        </w:rPr>
+        <w:t>StackOverflow’s 2021 Developer Survey</w:t>
+      </w:r>
+      <w:r>
+        <w:rPr>
+          <w:rFonts w:ascii="Times New Roman" w:hAnsi="Times New Roman" w:cs="Times New Roman"/>
+          <w:sz w:val="24"/>
+          <w:szCs w:val="24"/>
+        </w:rPr>
+        <w:t>, 36,19% dos desenvolvedores profissionais usaram Node.js para desenvolvimento extensivo no ano passado/2021, e há garantia de que o número está crescendo este ano/2022. Isso porque o Node.js oferece uma gama abrangente de recursos como:</w:t>
+      </w:r>
+    </w:p>
+    <w:p>
+      <w:pPr>
+        <w:ind w:firstLine="708"/>
+        <w:rPr>
+          <w:rFonts w:ascii="Times New Roman" w:hAnsi="Times New Roman" w:cs="Times New Roman"/>
+          <w:sz w:val="24"/>
+          <w:szCs w:val="24"/>
+        </w:rPr>
+      </w:pPr>
+      <w:r>
+        <w:rPr>
+          <w:rFonts w:ascii="Times New Roman" w:hAnsi="Times New Roman" w:cs="Times New Roman"/>
+          <w:sz w:val="24"/>
+          <w:szCs w:val="24"/>
+        </w:rPr>
+        <w:t>Full stack JS;</w:t>
+      </w:r>
+    </w:p>
+    <w:p>
+      <w:pPr>
+        <w:ind w:firstLine="708"/>
+        <w:rPr>
+          <w:rFonts w:ascii="Times New Roman" w:hAnsi="Times New Roman" w:cs="Times New Roman"/>
+          <w:sz w:val="24"/>
+          <w:szCs w:val="24"/>
+        </w:rPr>
+      </w:pPr>
+      <w:r>
+        <w:rPr>
+          <w:rFonts w:ascii="Times New Roman" w:hAnsi="Times New Roman" w:cs="Times New Roman"/>
+          <w:sz w:val="24"/>
+          <w:szCs w:val="24"/>
+        </w:rPr>
+        <w:t>Simplicidade;</w:t>
+      </w:r>
+    </w:p>
+    <w:p>
+      <w:pPr>
+        <w:ind w:firstLine="708"/>
+        <w:rPr>
+          <w:rFonts w:ascii="Times New Roman" w:hAnsi="Times New Roman" w:cs="Times New Roman"/>
+          <w:sz w:val="24"/>
+          <w:szCs w:val="24"/>
+        </w:rPr>
+      </w:pPr>
+      <w:r>
+        <w:rPr>
+          <w:rFonts w:ascii="Times New Roman" w:hAnsi="Times New Roman" w:cs="Times New Roman"/>
+          <w:sz w:val="24"/>
+          <w:szCs w:val="24"/>
+        </w:rPr>
+        <w:t>Rápido e escalonável;</w:t>
+      </w:r>
+    </w:p>
+    <w:p>
+      <w:pPr>
+        <w:ind w:firstLine="708"/>
+        <w:rPr>
+          <w:rFonts w:ascii="Times New Roman" w:hAnsi="Times New Roman" w:cs="Times New Roman"/>
+          <w:sz w:val="24"/>
+          <w:szCs w:val="24"/>
+        </w:rPr>
+      </w:pPr>
+      <w:r>
+        <w:rPr>
+          <w:rFonts w:ascii="Times New Roman" w:hAnsi="Times New Roman" w:cs="Times New Roman"/>
+          <w:sz w:val="24"/>
+          <w:szCs w:val="24"/>
+        </w:rPr>
+        <w:t>Vastos Ecossistemas;</w:t>
+      </w:r>
+    </w:p>
+    <w:p>
+      <w:pPr>
+        <w:ind w:firstLine="708"/>
+        <w:rPr>
+          <w:rFonts w:ascii="Times New Roman" w:hAnsi="Times New Roman" w:cs="Times New Roman"/>
+          <w:sz w:val="24"/>
+          <w:szCs w:val="24"/>
+        </w:rPr>
+      </w:pPr>
+    </w:p>
+    <w:p>
+      <w:pPr>
+        <w:ind w:firstLine="708"/>
+        <w:rPr>
+          <w:rFonts w:ascii="Times New Roman" w:hAnsi="Times New Roman" w:cs="Times New Roman"/>
+          <w:b/>
+          <w:sz w:val="24"/>
+        </w:rPr>
+      </w:pPr>
+      <w:r>
+        <w:rPr>
+          <w:rFonts w:ascii="Times New Roman" w:hAnsi="Times New Roman" w:cs="Times New Roman"/>
+          <w:b/>
+          <w:sz w:val="24"/>
+        </w:rPr>
+        <w:t>--FALAR SOBRE MONGO DB</w:t>
+      </w:r>
+    </w:p>
+    <w:p>
+      <w:pPr>
+        <w:ind w:firstLine="708"/>
+        <w:rPr>
+          <w:rFonts w:ascii="Times New Roman" w:hAnsi="Times New Roman" w:cs="Times New Roman"/>
+          <w:sz w:val="24"/>
+        </w:rPr>
+      </w:pPr>
+    </w:p>
+    <w:p>
+      <w:pPr>
+        <w:ind w:firstLine="708"/>
+        <w:rPr>
+          <w:rFonts w:ascii="Times New Roman" w:hAnsi="Times New Roman" w:cs="Times New Roman"/>
+          <w:sz w:val="24"/>
+        </w:rPr>
+      </w:pPr>
+    </w:p>
+    <w:p>
+      <w:pPr>
+        <w:ind w:firstLine="708"/>
+        <w:rPr>
+          <w:rFonts w:ascii="Times New Roman" w:hAnsi="Times New Roman" w:cs="Times New Roman"/>
+          <w:sz w:val="24"/>
+        </w:rPr>
+      </w:pPr>
+    </w:p>
+    <w:p>
+      <w:pPr>
+        <w:ind w:firstLine="708"/>
+        <w:rPr>
+          <w:rFonts w:ascii="Times New Roman" w:hAnsi="Times New Roman" w:cs="Times New Roman"/>
+          <w:sz w:val="24"/>
+        </w:rPr>
+      </w:pPr>
+    </w:p>
+    <w:p>
+      <w:pPr>
+        <w:ind w:firstLine="708"/>
+        <w:rPr>
+          <w:rFonts w:ascii="Times New Roman" w:hAnsi="Times New Roman" w:cs="Times New Roman"/>
+          <w:sz w:val="24"/>
+        </w:rPr>
+      </w:pPr>
+      <w:r>
+        <w:rPr>
+          <w:rFonts w:ascii="Times New Roman" w:hAnsi="Times New Roman" w:cs="Times New Roman"/>
+          <w:sz w:val="24"/>
+        </w:rPr>
+        <w:t>FONTES.</w:t>
+      </w:r>
+    </w:p>
+    <w:p>
+      <w:pPr>
+        <w:ind w:firstLine="708"/>
+        <w:rPr>
+          <w:rFonts w:ascii="Times New Roman" w:hAnsi="Times New Roman" w:cs="Times New Roman"/>
+          <w:sz w:val="24"/>
+        </w:rPr>
+      </w:pPr>
+      <w:r>
+        <w:rPr>
+          <w:rFonts w:ascii="Times New Roman" w:hAnsi="Times New Roman" w:cs="Times New Roman"/>
+          <w:sz w:val="24"/>
+        </w:rPr>
+        <w:t>https://webtribunal.net/blog/node-js-stats/#gref</w:t>
+      </w:r>
     </w:p>
     <w:sectPr>
       <w:pgSz w:w="11906" w:h="16838"/>
@@ -539,6 +1248,18 @@
     <w:semiHidden/>
     <w:unhideWhenUsed/>
   </w:style>
+  <w:style w:type="character" w:styleId="Hyperlink">
+    <w:name w:val="Hyperlink"/>
+    <w:basedOn w:val="Fontepargpadro"/>
+    <w:uiPriority w:val="99"/>
+    <w:semiHidden/>
+    <w:unhideWhenUsed/>
+    <w:rsid w:val="00F213C9"/>
+    <w:rPr>
+      <w:color w:val="0000FF"/>
+      <w:u w:val="single"/>
+    </w:rPr>
+  </w:style>
 </w:styles>
 </file>
 

</xml_diff>